<commit_message>
spelling errors Project Narrative
</commit_message>
<xml_diff>
--- a/Project 1 Narrative.docx
+++ b/Project 1 Narrative.docx
@@ -87,7 +87,19 @@
         <w:rPr>
           <w:rFonts w:cstheme="minorHAnsi"/>
         </w:rPr>
-        <w:t xml:space="preserve"> – Data has a story to tell.  We greatly enjoyed using </w:t>
+        <w:t xml:space="preserve"> – Data has a story to tell</w:t>
+      </w:r>
+      <w:r>
+        <w:rPr>
+          <w:rFonts w:cstheme="minorHAnsi"/>
+        </w:rPr>
+        <w:t xml:space="preserve">, but sometimes there is difficulty in the assembly.  </w:t>
+      </w:r>
+      <w:r>
+        <w:rPr>
+          <w:rFonts w:cstheme="minorHAnsi"/>
+        </w:rPr>
+        <w:t xml:space="preserve">We greatly enjoyed using </w:t>
       </w:r>
       <w:r>
         <w:rPr>
@@ -161,7 +173,19 @@
         <w:rPr>
           <w:rFonts w:cstheme="minorHAnsi"/>
         </w:rPr>
-        <w:t xml:space="preserve">of the Gulf”.  This resource was used to pull rig and weather station web-accessible-folder data in .csv format for cleaning and analysis.  The Harvey path was collected </w:t>
+        <w:t xml:space="preserve">of the Gulf”.  This resource was used to </w:t>
+      </w:r>
+      <w:r>
+        <w:rPr>
+          <w:rFonts w:cstheme="minorHAnsi"/>
+        </w:rPr>
+        <w:t>download</w:t>
+      </w:r>
+      <w:r>
+        <w:rPr>
+          <w:rFonts w:cstheme="minorHAnsi"/>
+        </w:rPr>
+        <w:t xml:space="preserve"> rig and weather station web-accessible-folder data in .csv format for cleaning and analysis.  The Harvey path was collected </w:t>
       </w:r>
       <w:r>
         <w:rPr>
@@ -173,7 +197,19 @@
         <w:rPr>
           <w:rFonts w:cstheme="minorHAnsi"/>
         </w:rPr>
-        <w:t xml:space="preserve">.   The actual data pull relied on a mixture of availability of sensors, stations, and rigs in a proximity that was </w:t>
+        <w:t xml:space="preserve">.   The actual data </w:t>
+      </w:r>
+      <w:r>
+        <w:rPr>
+          <w:rFonts w:cstheme="minorHAnsi"/>
+        </w:rPr>
+        <w:t xml:space="preserve">that was used </w:t>
+      </w:r>
+      <w:r>
+        <w:rPr>
+          <w:rFonts w:cstheme="minorHAnsi"/>
+        </w:rPr>
+        <w:t xml:space="preserve">relied on a mixture of availability of sensors, stations, and rigs in a proximity that was </w:t>
       </w:r>
       <w:r>
         <w:rPr>
@@ -283,7 +319,19 @@
         <w:rPr>
           <w:rFonts w:cstheme="minorHAnsi"/>
         </w:rPr>
-        <w:t xml:space="preserve">.   Even though it aligned nicely, the cleaning process was not as straightforward.  </w:t>
+        <w:t xml:space="preserve">.   Even </w:t>
+      </w:r>
+      <w:r>
+        <w:rPr>
+          <w:rFonts w:cstheme="minorHAnsi"/>
+        </w:rPr>
+        <w:t>with these advantages</w:t>
+      </w:r>
+      <w:r>
+        <w:rPr>
+          <w:rFonts w:cstheme="minorHAnsi"/>
+        </w:rPr>
+        <w:t xml:space="preserve">, the cleaning process was not as straightforward.  </w:t>
       </w:r>
     </w:p>
     <w:p>
@@ -333,7 +381,19 @@
         <w:rPr>
           <w:rFonts w:cstheme="minorHAnsi"/>
         </w:rPr>
-        <w:t xml:space="preserve"> our dependent variable because the hurricane is classified by meteorologist accordingly between a category 1 to 5 depending predominately on wind speed. Therefore, our analysis consists on making comparisons between the data retrieved by each sensor point </w:t>
+        <w:t xml:space="preserve"> our dependent variable because the hurricane is classified by meteorologist</w:t>
+      </w:r>
+      <w:r>
+        <w:rPr>
+          <w:rFonts w:cstheme="minorHAnsi"/>
+        </w:rPr>
+        <w:t>s</w:t>
+      </w:r>
+      <w:r>
+        <w:rPr>
+          <w:rFonts w:cstheme="minorHAnsi"/>
+        </w:rPr>
+        <w:t xml:space="preserve"> accordingly between a category 1 to 5 depending predominately on wind speed. Therefore, our analysis consists on making comparisons between the data retrieved by each sensor point </w:t>
       </w:r>
       <w:r>
         <w:rPr>
@@ -381,7 +441,31 @@
         <w:rPr>
           <w:rFonts w:cstheme="minorHAnsi"/>
         </w:rPr>
-        <w:t xml:space="preserve"> significant attribute unless our study proves otherwise.  We compared this among the following result</w:t>
+        <w:t xml:space="preserve"> significant attribute unless our study proves</w:t>
+      </w:r>
+      <w:r>
+        <w:rPr>
+          <w:rFonts w:cstheme="minorHAnsi"/>
+        </w:rPr>
+        <w:t xml:space="preserve"> </w:t>
+      </w:r>
+      <w:r>
+        <w:rPr>
+          <w:rFonts w:cstheme="minorHAnsi"/>
+        </w:rPr>
+        <w:t xml:space="preserve">otherwise.  We compared this among the </w:t>
+      </w:r>
+      <w:r>
+        <w:rPr>
+          <w:rFonts w:cstheme="minorHAnsi"/>
+        </w:rPr>
+        <w:t>remaining</w:t>
+      </w:r>
+      <w:r>
+        <w:rPr>
+          <w:rFonts w:cstheme="minorHAnsi"/>
+        </w:rPr>
+        <w:t xml:space="preserve"> result</w:t>
       </w:r>
       <w:r>
         <w:rPr>
@@ -393,7 +477,19 @@
         <w:rPr>
           <w:rFonts w:cstheme="minorHAnsi"/>
         </w:rPr>
-        <w:t xml:space="preserve"> by identifying any anomalies within data retrieved considered as outliers, the correlation coefficient (r) and its p-value, regression over four months interval depicting trends, and dispersion during a closer interval period to the hurricane.</w:t>
+        <w:t xml:space="preserve"> by identifying any anomalies within data retrieved considered as outliers, the correlation coefficient (r) and its p-value, regression over </w:t>
+      </w:r>
+      <w:r>
+        <w:rPr>
+          <w:rFonts w:cstheme="minorHAnsi"/>
+        </w:rPr>
+        <w:t>four-month</w:t>
+      </w:r>
+      <w:r>
+        <w:rPr>
+          <w:rFonts w:cstheme="minorHAnsi"/>
+        </w:rPr>
+        <w:t xml:space="preserve"> interval depicting trends, and dispersion during a closer interval period to the hurricane.</w:t>
       </w:r>
     </w:p>
     <w:p>
@@ -413,7 +509,19 @@
         <w:rPr>
           <w:rFonts w:cstheme="minorHAnsi"/>
         </w:rPr>
-        <w:t xml:space="preserve"> evidence presented itself in the correlation calculations within regard to this specific data set:  air pressure mathematically related to windspeed inversely with most weight, with regard to the data station that held enough information.  </w:t>
+        <w:t xml:space="preserve"> evidence presented itself </w:t>
+      </w:r>
+      <w:r>
+        <w:rPr>
+          <w:rFonts w:cstheme="minorHAnsi"/>
+        </w:rPr>
+        <w:t>with</w:t>
+      </w:r>
+      <w:r>
+        <w:rPr>
+          <w:rFonts w:cstheme="minorHAnsi"/>
+        </w:rPr>
+        <w:t xml:space="preserve">in the correlation calculations within regard to this specific data set:  air pressure mathematically related to windspeed inversely with most weight, with regard to the data station that held enough information.  </w:t>
       </w:r>
       <w:r>
         <w:rPr>
@@ -443,20 +551,86 @@
         <w:rPr>
           <w:rFonts w:cstheme="minorHAnsi"/>
         </w:rPr>
-        <w:t xml:space="preserve"> this disproves our null hypothesis.  </w:t>
-      </w:r>
-      <w:r>
-        <w:rPr>
-          <w:rFonts w:cstheme="minorHAnsi"/>
-        </w:rPr>
-        <w:t xml:space="preserve"> The Air Pressure Firefly diagram is used as a specific tribute to data we would like to highlight:  Sonar data that was acquired separately completely overlays expected speeds and their associated lower pressures, as put forth be meteorologists for category 1-5 hurricanes.  Unexpectedly, the wind speed data collected by the rigs / weather stations did not exceed these speeds, but extra study could prove that these were sustained winds (as opposed to measured gusts).   Even given this fact, the data utilized for the analysis, </w:t>
+        <w:t xml:space="preserve"> </w:t>
+      </w:r>
+      <w:r>
+        <w:rPr>
+          <w:rFonts w:cstheme="minorHAnsi"/>
+        </w:rPr>
+        <w:t xml:space="preserve">the </w:t>
+      </w:r>
+      <w:r>
+        <w:rPr>
+          <w:rFonts w:cstheme="minorHAnsi"/>
+        </w:rPr>
+        <w:t>null hypothesis</w:t>
+      </w:r>
+      <w:r>
+        <w:rPr>
+          <w:rFonts w:cstheme="minorHAnsi"/>
+        </w:rPr>
+        <w:t xml:space="preserve"> was disproved</w:t>
+      </w:r>
+      <w:r>
+        <w:rPr>
+          <w:rFonts w:cstheme="minorHAnsi"/>
+        </w:rPr>
+        <w:t xml:space="preserve">.  </w:t>
+      </w:r>
+      <w:r>
+        <w:rPr>
+          <w:rFonts w:cstheme="minorHAnsi"/>
+        </w:rPr>
+        <w:t xml:space="preserve"> The Air Pressure Firefly diagram </w:t>
+      </w:r>
+      <w:r>
+        <w:rPr>
+          <w:rFonts w:cstheme="minorHAnsi"/>
+        </w:rPr>
+        <w:t>was</w:t>
+      </w:r>
+      <w:r>
+        <w:rPr>
+          <w:rFonts w:cstheme="minorHAnsi"/>
+        </w:rPr>
+        <w:t xml:space="preserve"> used as a specific tribute to data we would like to highlight:  Sonar data that was acquired separately completely overlays </w:t>
+      </w:r>
+      <w:r>
+        <w:rPr>
+          <w:rFonts w:cstheme="minorHAnsi"/>
+        </w:rPr>
+        <w:t xml:space="preserve">with </w:t>
+      </w:r>
+      <w:r>
+        <w:rPr>
+          <w:rFonts w:cstheme="minorHAnsi"/>
+        </w:rPr>
+        <w:t xml:space="preserve">expected speeds and their associated lower pressures, as put forth be meteorologists for category 1-5 hurricanes.  Unexpectedly, the wind speed data collected by the rigs / weather stations did not exceed these speeds, but extra study could </w:t>
+      </w:r>
+      <w:r>
+        <w:rPr>
+          <w:rFonts w:cstheme="minorHAnsi"/>
+        </w:rPr>
+        <w:t>possibly explain</w:t>
+      </w:r>
+      <w:r>
+        <w:rPr>
+          <w:rFonts w:cstheme="minorHAnsi"/>
+        </w:rPr>
+        <w:t xml:space="preserve"> that these were sustained winds (as opposed to measured gusts).   Even given this fact, the data </w:t>
       </w:r>
       <w:r>
         <w:rPr>
           <w:rFonts w:cstheme="minorHAnsi"/>
         </w:rPr>
         <w:lastRenderedPageBreak/>
-        <w:t xml:space="preserve">that was collected at rig level, still greatly correlated inversely to air pressure with the highest significance. </w:t>
+        <w:t>utilized for the analysis, that was collected at rig level, still greatly correlated inversely to air pressure with the highest significance</w:t>
+      </w:r>
+      <w:r>
+        <w:rPr>
+          <w:rFonts w:cstheme="minorHAnsi"/>
+        </w:rPr>
+        <w:t xml:space="preserve">, as the results show. </w:t>
       </w:r>
     </w:p>
     <w:p>
@@ -536,7 +710,7 @@
         <w:rPr>
           <w:rFonts w:cstheme="minorHAnsi"/>
         </w:rPr>
-        <w:t xml:space="preserve">It should be noted that we did find several calculations to return 0, meaning no correlation, not significance, and/or no data present. </w:t>
+        <w:t xml:space="preserve">It should be noted that we did find several calculations to return 0, meaning no correlation, no significance, and/or no data present. </w:t>
       </w:r>
     </w:p>
     <w:p>
@@ -559,10 +733,13 @@
         <w:t>allotted</w:t>
       </w:r>
       <w:r>
-        <w:t xml:space="preserve"> for a minimum viable product, then revisiting and adding depiction with any remaining time.  It would be very interesting to continue the study and enlarge the dataset with some items that were found slightly too late in the project (as an example, sonar data)</w:t>
-      </w:r>
-      <w:r>
-        <w:t xml:space="preserve"> to include</w:t>
+        <w:t xml:space="preserve"> for a minimum viable product, then revisiting and adding depiction with any remaining time.  It would be very interesting to continue the study and enlarge the dataset with some items that were found slightly too late in the project</w:t>
+      </w:r>
+      <w:r>
+        <w:t xml:space="preserve"> </w:t>
+      </w:r>
+      <w:r>
+        <w:t>to include</w:t>
       </w:r>
       <w:r>
         <w:t xml:space="preserve">.  </w:t>
@@ -607,7 +784,13 @@
         </w:numPr>
       </w:pPr>
       <w:r>
-        <w:t xml:space="preserve">Continue slice and study segments of the data via K-means clustering – distancing of centroids could tell a great story. </w:t>
+        <w:t xml:space="preserve">Continue </w:t>
+      </w:r>
+      <w:r>
+        <w:t xml:space="preserve">to </w:t>
+      </w:r>
+      <w:r>
+        <w:t xml:space="preserve">slice and study segments of the data via K-means clustering – distancing of centroids could tell a great story. </w:t>
       </w:r>
     </w:p>
     <w:p>
@@ -648,7 +831,13 @@
         <w:ind w:firstLine="720"/>
       </w:pPr>
       <w:r>
-        <w:t xml:space="preserve">There is a rejuvenation of confidence that comes along with successfully utilizing newly acquired skills that, prior to project, could have been in question regarding the solidity of retention.   This was a great experiment and we are excited to continue honing these skills and adding the to data analysis toolbox. </w:t>
+        <w:t>There is a rejuvenation of confidence that comes along with successfully utilizing newly acquired skills that, prior to project, could have been in question regarding the solidity of retention.   This was a great experiment and we are excited to continue honing these skills and adding to</w:t>
+      </w:r>
+      <w:r>
+        <w:t xml:space="preserve"> our</w:t>
+      </w:r>
+      <w:r>
+        <w:t xml:space="preserve"> data analysis toolbox. </w:t>
       </w:r>
     </w:p>
     <w:p/>

</xml_diff>